<commit_message>
Correcion documentacion y mockaups
Correcion
</commit_message>
<xml_diff>
--- a/Documentacion/Historias_Técnicas.docx
+++ b/Documentacion/Historias_Técnicas.docx
@@ -2269,6 +2269,41 @@
                 <w:szCs w:val="20"/>
               </w:rPr>
             </w:pPr>
+            <w:r>
+              <w:rPr>
+                <w:sz w:val="20"/>
+                <w:szCs w:val="20"/>
+              </w:rPr>
+              <w:t>16</w:t>
+            </w:r>
+            <w:r>
+              <w:rPr>
+                <w:sz w:val="20"/>
+                <w:szCs w:val="20"/>
+              </w:rPr>
+              <w:t>/</w:t>
+            </w:r>
+            <w:r>
+              <w:rPr>
+                <w:sz w:val="20"/>
+                <w:szCs w:val="20"/>
+              </w:rPr>
+              <w:t>01</w:t>
+            </w:r>
+            <w:r>
+              <w:rPr>
+                <w:sz w:val="20"/>
+                <w:szCs w:val="20"/>
+              </w:rPr>
+              <w:t>/202</w:t>
+            </w:r>
+            <w:r>
+              <w:rPr>
+                <w:sz w:val="20"/>
+                <w:szCs w:val="20"/>
+              </w:rPr>
+              <w:t>4</w:t>
+            </w:r>
           </w:p>
         </w:tc>
         <w:tc>
@@ -2285,6 +2320,13 @@
                 <w:szCs w:val="20"/>
               </w:rPr>
             </w:pPr>
+            <w:r>
+              <w:rPr>
+                <w:sz w:val="20"/>
+                <w:szCs w:val="20"/>
+              </w:rPr>
+              <w:t>1.2</w:t>
+            </w:r>
           </w:p>
         </w:tc>
         <w:tc>
@@ -2301,12 +2343,14 @@
                 <w:szCs w:val="20"/>
               </w:rPr>
             </w:pPr>
-          </w:p>
-        </w:tc>
-        <w:tc>
-          <w:tcPr>
-            <w:tcW w:w="2065" w:type="dxa"/>
-          </w:tcPr>
+            <w:r>
+              <w:rPr>
+                <w:sz w:val="20"/>
+                <w:szCs w:val="20"/>
+              </w:rPr>
+              <w:t>Milton Coello</w:t>
+            </w:r>
+          </w:p>
           <w:p>
             <w:pPr>
               <w:spacing w:after="0" w:line="240" w:lineRule="auto"/>
@@ -2317,12 +2361,14 @@
                 <w:szCs w:val="20"/>
               </w:rPr>
             </w:pPr>
-          </w:p>
-        </w:tc>
-        <w:tc>
-          <w:tcPr>
-            <w:tcW w:w="3353" w:type="dxa"/>
-          </w:tcPr>
+            <w:r>
+              <w:rPr>
+                <w:sz w:val="20"/>
+                <w:szCs w:val="20"/>
+              </w:rPr>
+              <w:t>Cesar Ayala</w:t>
+            </w:r>
+          </w:p>
           <w:p>
             <w:pPr>
               <w:spacing w:after="0" w:line="240" w:lineRule="auto"/>
@@ -2333,6 +2379,141 @@
                 <w:szCs w:val="20"/>
               </w:rPr>
             </w:pPr>
+            <w:r>
+              <w:rPr>
+                <w:sz w:val="20"/>
+                <w:szCs w:val="20"/>
+              </w:rPr>
+              <w:t xml:space="preserve">Jaime </w:t>
+            </w:r>
+            <w:proofErr w:type="spellStart"/>
+            <w:r>
+              <w:rPr>
+                <w:sz w:val="20"/>
+                <w:szCs w:val="20"/>
+              </w:rPr>
+              <w:t>Peñaherrera</w:t>
+            </w:r>
+            <w:proofErr w:type="spellEnd"/>
+            <w:r>
+              <w:rPr>
+                <w:sz w:val="20"/>
+                <w:szCs w:val="20"/>
+              </w:rPr>
+              <w:t xml:space="preserve"> </w:t>
+            </w:r>
+          </w:p>
+          <w:p>
+            <w:pPr>
+              <w:spacing w:after="0" w:line="240" w:lineRule="auto"/>
+              <w:ind w:left="0" w:hanging="2"/>
+              <w:jc w:val="center"/>
+              <w:rPr>
+                <w:sz w:val="20"/>
+                <w:szCs w:val="20"/>
+              </w:rPr>
+            </w:pPr>
+            <w:r>
+              <w:rPr>
+                <w:sz w:val="20"/>
+                <w:szCs w:val="20"/>
+              </w:rPr>
+              <w:t>Bryan Castelo</w:t>
+            </w:r>
+          </w:p>
+        </w:tc>
+        <w:tc>
+          <w:tcPr>
+            <w:tcW w:w="2065" w:type="dxa"/>
+          </w:tcPr>
+          <w:p>
+            <w:pPr>
+              <w:spacing w:after="0" w:line="240" w:lineRule="auto"/>
+              <w:ind w:left="0" w:hanging="2"/>
+              <w:jc w:val="center"/>
+              <w:rPr>
+                <w:sz w:val="20"/>
+                <w:szCs w:val="20"/>
+              </w:rPr>
+            </w:pPr>
+            <w:r>
+              <w:rPr>
+                <w:sz w:val="20"/>
+                <w:szCs w:val="20"/>
+              </w:rPr>
+              <w:t>ESPOCH</w:t>
+            </w:r>
+          </w:p>
+        </w:tc>
+        <w:tc>
+          <w:tcPr>
+            <w:tcW w:w="3353" w:type="dxa"/>
+          </w:tcPr>
+          <w:p>
+            <w:pPr>
+              <w:spacing w:after="0" w:line="240" w:lineRule="auto"/>
+              <w:ind w:left="0" w:hanging="2"/>
+              <w:jc w:val="center"/>
+              <w:rPr>
+                <w:sz w:val="20"/>
+                <w:szCs w:val="20"/>
+              </w:rPr>
+            </w:pPr>
+            <w:proofErr w:type="spellStart"/>
+            <w:r>
+              <w:rPr>
+                <w:sz w:val="20"/>
+                <w:szCs w:val="20"/>
+              </w:rPr>
+              <w:t>Correción</w:t>
+            </w:r>
+            <w:proofErr w:type="spellEnd"/>
+            <w:r>
+              <w:rPr>
+                <w:sz w:val="20"/>
+                <w:szCs w:val="20"/>
+              </w:rPr>
+              <w:t xml:space="preserve"> de </w:t>
+            </w:r>
+            <w:proofErr w:type="spellStart"/>
+            <w:r>
+              <w:rPr>
+                <w:sz w:val="20"/>
+                <w:szCs w:val="20"/>
+              </w:rPr>
+              <w:t>historia</w:t>
+            </w:r>
+            <w:proofErr w:type="spellEnd"/>
+            <w:r>
+              <w:rPr>
+                <w:sz w:val="20"/>
+                <w:szCs w:val="20"/>
+              </w:rPr>
+              <w:t xml:space="preserve"> </w:t>
+            </w:r>
+            <w:proofErr w:type="spellStart"/>
+            <w:r>
+              <w:rPr>
+                <w:sz w:val="20"/>
+                <w:szCs w:val="20"/>
+              </w:rPr>
+              <w:t>técnica</w:t>
+            </w:r>
+            <w:proofErr w:type="spellEnd"/>
+            <w:r>
+              <w:rPr>
+                <w:sz w:val="20"/>
+                <w:szCs w:val="20"/>
+              </w:rPr>
+              <w:t xml:space="preserve"> HT-</w:t>
+            </w:r>
+            <w:r>
+              <w:rPr>
+                <w:sz w:val="20"/>
+                <w:szCs w:val="20"/>
+              </w:rPr>
+              <w:t>14</w:t>
+            </w:r>
           </w:p>
         </w:tc>
       </w:tr>
@@ -11143,24 +11324,661 @@
     </w:tbl>
     <w:p>
       <w:pPr>
-        <w:jc w:val="center"/>
+        <w:ind w:left="0" w:firstLine="0"/>
       </w:pPr>
     </w:p>
-    <w:p>
-      <w:pPr>
-        <w:jc w:val="center"/>
-      </w:pPr>
-    </w:p>
-    <w:p>
-      <w:pPr>
-        <w:jc w:val="center"/>
-      </w:pPr>
-    </w:p>
-    <w:p>
-      <w:pPr>
-        <w:jc w:val="center"/>
-      </w:pPr>
-    </w:p>
+    <w:tbl>
+      <w:tblPr>
+        <w:tblStyle w:val="Tablanormal1"/>
+        <w:tblW w:w="10207" w:type="dxa"/>
+        <w:tblInd w:w="-856" w:type="dxa"/>
+        <w:tblLook w:val="04A0" w:firstRow="1" w:lastRow="0" w:firstColumn="1" w:lastColumn="0" w:noHBand="0" w:noVBand="1"/>
+      </w:tblPr>
+      <w:tblGrid>
+        <w:gridCol w:w="2042"/>
+        <w:gridCol w:w="2835"/>
+        <w:gridCol w:w="5330"/>
+      </w:tblGrid>
+      <w:tr>
+        <w:trPr>
+          <w:cnfStyle w:val="100000000000" w:firstRow="1" w:lastRow="0" w:firstColumn="0" w:lastColumn="0" w:oddVBand="0" w:evenVBand="0" w:oddHBand="0" w:evenHBand="0" w:firstRowFirstColumn="0" w:firstRowLastColumn="0" w:lastRowFirstColumn="0" w:lastRowLastColumn="0"/>
+        </w:trPr>
+        <w:tc>
+          <w:tcPr>
+            <w:cnfStyle w:val="001000000000" w:firstRow="0" w:lastRow="0" w:firstColumn="1" w:lastColumn="0" w:oddVBand="0" w:evenVBand="0" w:oddHBand="0" w:evenHBand="0" w:firstRowFirstColumn="0" w:firstRowLastColumn="0" w:lastRowFirstColumn="0" w:lastRowLastColumn="0"/>
+            <w:tcW w:w="2042" w:type="dxa"/>
+          </w:tcPr>
+          <w:p>
+            <w:pPr>
+              <w:ind w:left="0" w:firstLine="0"/>
+              <w:jc w:val="center"/>
+              <w:rPr>
+                <w:rFonts w:ascii="Bahnschrift SemiBold SemiConden" w:hAnsi="Bahnschrift SemiBold SemiConden"/>
+                <w:sz w:val="24"/>
+                <w:szCs w:val="24"/>
+              </w:rPr>
+            </w:pPr>
+            <w:r>
+              <w:rPr>
+                <w:rFonts w:ascii="Bahnschrift SemiBold SemiConden" w:hAnsi="Bahnschrift SemiBold SemiConden"/>
+                <w:sz w:val="24"/>
+                <w:szCs w:val="24"/>
+              </w:rPr>
+              <w:t>HT-</w:t>
+            </w:r>
+            <w:r>
+              <w:rPr>
+                <w:rFonts w:ascii="Bahnschrift SemiBold SemiConden" w:hAnsi="Bahnschrift SemiBold SemiConden"/>
+                <w:sz w:val="24"/>
+                <w:szCs w:val="24"/>
+              </w:rPr>
+              <w:t>1</w:t>
+            </w:r>
+            <w:r>
+              <w:rPr>
+                <w:rFonts w:ascii="Bahnschrift SemiBold SemiConden" w:hAnsi="Bahnschrift SemiBold SemiConden"/>
+                <w:sz w:val="24"/>
+                <w:szCs w:val="24"/>
+              </w:rPr>
+              <w:t>4</w:t>
+            </w:r>
+          </w:p>
+        </w:tc>
+        <w:tc>
+          <w:tcPr>
+            <w:tcW w:w="8165" w:type="dxa"/>
+            <w:gridSpan w:val="2"/>
+          </w:tcPr>
+          <w:p>
+            <w:pPr>
+              <w:ind w:left="0" w:firstLine="0"/>
+              <w:jc w:val="center"/>
+              <w:cnfStyle w:val="100000000000" w:firstRow="1" w:lastRow="0" w:firstColumn="0" w:lastColumn="0" w:oddVBand="0" w:evenVBand="0" w:oddHBand="0" w:evenHBand="0" w:firstRowFirstColumn="0" w:firstRowLastColumn="0" w:lastRowFirstColumn="0" w:lastRowLastColumn="0"/>
+              <w:rPr>
+                <w:rFonts w:ascii="Bahnschrift SemiBold SemiConden" w:hAnsi="Bahnschrift SemiBold SemiConden"/>
+                <w:sz w:val="24"/>
+                <w:szCs w:val="24"/>
+                <w:lang w:val="es-EC"/>
+              </w:rPr>
+            </w:pPr>
+            <w:r>
+              <w:rPr>
+                <w:rFonts w:ascii="Bahnschrift SemiBold SemiConden" w:hAnsi="Bahnschrift SemiBold SemiConden"/>
+                <w:sz w:val="24"/>
+                <w:szCs w:val="24"/>
+                <w:lang w:val="es-EC"/>
+              </w:rPr>
+              <w:t>Maquetado de interfaces</w:t>
+            </w:r>
+          </w:p>
+        </w:tc>
+      </w:tr>
+      <w:tr>
+        <w:trPr>
+          <w:cnfStyle w:val="000000100000" w:firstRow="0" w:lastRow="0" w:firstColumn="0" w:lastColumn="0" w:oddVBand="0" w:evenVBand="0" w:oddHBand="1" w:evenHBand="0" w:firstRowFirstColumn="0" w:firstRowLastColumn="0" w:lastRowFirstColumn="0" w:lastRowLastColumn="0"/>
+        </w:trPr>
+        <w:tc>
+          <w:tcPr>
+            <w:cnfStyle w:val="001000000000" w:firstRow="0" w:lastRow="0" w:firstColumn="1" w:lastColumn="0" w:oddVBand="0" w:evenVBand="0" w:oddHBand="0" w:evenHBand="0" w:firstRowFirstColumn="0" w:firstRowLastColumn="0" w:lastRowFirstColumn="0" w:lastRowLastColumn="0"/>
+            <w:tcW w:w="10207" w:type="dxa"/>
+            <w:gridSpan w:val="3"/>
+          </w:tcPr>
+          <w:p>
+            <w:pPr>
+              <w:ind w:left="0" w:firstLine="0"/>
+              <w:rPr>
+                <w:rFonts w:asciiTheme="majorHAnsi" w:hAnsiTheme="majorHAnsi" w:cstheme="majorHAnsi"/>
+                <w:b w:val="0"/>
+                <w:bCs w:val="0"/>
+                <w:sz w:val="24"/>
+                <w:szCs w:val="24"/>
+                <w:lang w:val="es-EC"/>
+              </w:rPr>
+            </w:pPr>
+            <w:r>
+              <w:rPr>
+                <w:rFonts w:asciiTheme="majorHAnsi" w:hAnsiTheme="majorHAnsi" w:cstheme="majorHAnsi"/>
+                <w:sz w:val="24"/>
+                <w:szCs w:val="24"/>
+                <w:lang w:val="es-EC"/>
+              </w:rPr>
+              <w:t>Descripción:</w:t>
+            </w:r>
+            <w:r>
+              <w:rPr>
+                <w:rFonts w:asciiTheme="majorHAnsi" w:hAnsiTheme="majorHAnsi" w:cstheme="majorHAnsi"/>
+                <w:sz w:val="24"/>
+                <w:szCs w:val="24"/>
+                <w:lang w:val="es-EC"/>
+              </w:rPr>
+              <w:t xml:space="preserve"> </w:t>
+            </w:r>
+            <w:r>
+              <w:rPr>
+                <w:rFonts w:asciiTheme="majorHAnsi" w:hAnsiTheme="majorHAnsi" w:cstheme="majorHAnsi"/>
+                <w:b w:val="0"/>
+                <w:bCs w:val="0"/>
+                <w:sz w:val="24"/>
+                <w:szCs w:val="24"/>
+                <w:lang w:val="es-EC"/>
+              </w:rPr>
+              <w:t xml:space="preserve">Tiene el objetivo </w:t>
+            </w:r>
+            <w:r>
+              <w:rPr>
+                <w:rFonts w:asciiTheme="majorHAnsi" w:hAnsiTheme="majorHAnsi" w:cstheme="majorHAnsi"/>
+                <w:b w:val="0"/>
+                <w:bCs w:val="0"/>
+                <w:sz w:val="24"/>
+                <w:szCs w:val="24"/>
+                <w:lang w:val="es-EC"/>
+              </w:rPr>
+              <w:t>crear y generar la</w:t>
+            </w:r>
+            <w:r>
+              <w:rPr>
+                <w:rFonts w:asciiTheme="majorHAnsi" w:hAnsiTheme="majorHAnsi" w:cstheme="majorHAnsi"/>
+                <w:b w:val="0"/>
+                <w:bCs w:val="0"/>
+                <w:sz w:val="24"/>
+                <w:szCs w:val="24"/>
+                <w:lang w:val="es-EC"/>
+              </w:rPr>
+              <w:t xml:space="preserve"> vista que tendrían las interfaces para obtener correcciones y retroalimentación</w:t>
+            </w:r>
+          </w:p>
+        </w:tc>
+      </w:tr>
+      <w:tr>
+        <w:tc>
+          <w:tcPr>
+            <w:cnfStyle w:val="001000000000" w:firstRow="0" w:lastRow="0" w:firstColumn="1" w:lastColumn="0" w:oddVBand="0" w:evenVBand="0" w:oddHBand="0" w:evenHBand="0" w:firstRowFirstColumn="0" w:firstRowLastColumn="0" w:lastRowFirstColumn="0" w:lastRowLastColumn="0"/>
+            <w:tcW w:w="10207" w:type="dxa"/>
+            <w:gridSpan w:val="3"/>
+          </w:tcPr>
+          <w:p>
+            <w:pPr>
+              <w:ind w:left="0" w:firstLine="0"/>
+              <w:rPr>
+                <w:rFonts w:asciiTheme="majorHAnsi" w:hAnsiTheme="majorHAnsi" w:cstheme="majorHAnsi"/>
+                <w:sz w:val="24"/>
+                <w:szCs w:val="24"/>
+                <w:lang w:val="es-EC"/>
+              </w:rPr>
+            </w:pPr>
+            <w:r>
+              <w:rPr>
+                <w:rFonts w:asciiTheme="majorHAnsi" w:hAnsiTheme="majorHAnsi" w:cstheme="majorHAnsi"/>
+                <w:sz w:val="24"/>
+                <w:szCs w:val="24"/>
+                <w:lang w:val="es-EC"/>
+              </w:rPr>
+              <w:t>Criterios de Aceptación:</w:t>
+            </w:r>
+          </w:p>
+          <w:p>
+            <w:pPr>
+              <w:pStyle w:val="Prrafodelista"/>
+              <w:numPr>
+                <w:ilvl w:val="0"/>
+                <w:numId w:val="1"/>
+              </w:numPr>
+              <w:rPr>
+                <w:rFonts w:asciiTheme="majorHAnsi" w:hAnsiTheme="majorHAnsi" w:cstheme="majorHAnsi"/>
+                <w:b w:val="0"/>
+                <w:bCs w:val="0"/>
+                <w:sz w:val="24"/>
+                <w:szCs w:val="24"/>
+                <w:lang w:val="es-EC"/>
+              </w:rPr>
+            </w:pPr>
+            <w:r>
+              <w:rPr>
+                <w:rFonts w:asciiTheme="majorHAnsi" w:hAnsiTheme="majorHAnsi" w:cstheme="majorHAnsi"/>
+                <w:b w:val="0"/>
+                <w:bCs w:val="0"/>
+                <w:sz w:val="24"/>
+                <w:szCs w:val="24"/>
+                <w:lang w:val="es-EC"/>
+              </w:rPr>
+              <w:t>La</w:t>
+            </w:r>
+            <w:r>
+              <w:rPr>
+                <w:rFonts w:asciiTheme="majorHAnsi" w:hAnsiTheme="majorHAnsi" w:cstheme="majorHAnsi"/>
+                <w:b w:val="0"/>
+                <w:bCs w:val="0"/>
+                <w:sz w:val="24"/>
+                <w:szCs w:val="24"/>
+                <w:lang w:val="es-EC"/>
+              </w:rPr>
+              <w:t>s interfaces deben ser acorde al proyecto</w:t>
+            </w:r>
+          </w:p>
+          <w:p>
+            <w:pPr>
+              <w:pStyle w:val="Prrafodelista"/>
+              <w:numPr>
+                <w:ilvl w:val="0"/>
+                <w:numId w:val="1"/>
+              </w:numPr>
+              <w:rPr>
+                <w:rFonts w:asciiTheme="majorHAnsi" w:hAnsiTheme="majorHAnsi" w:cstheme="majorHAnsi"/>
+                <w:b w:val="0"/>
+                <w:bCs w:val="0"/>
+                <w:sz w:val="24"/>
+                <w:szCs w:val="24"/>
+                <w:lang w:val="es-EC"/>
+              </w:rPr>
+            </w:pPr>
+            <w:r>
+              <w:rPr>
+                <w:rFonts w:asciiTheme="majorHAnsi" w:hAnsiTheme="majorHAnsi" w:cstheme="majorHAnsi"/>
+                <w:b w:val="0"/>
+                <w:bCs w:val="0"/>
+                <w:sz w:val="24"/>
+                <w:szCs w:val="24"/>
+                <w:lang w:val="es-EC"/>
+              </w:rPr>
+              <w:t xml:space="preserve">Debe </w:t>
+            </w:r>
+            <w:r>
+              <w:rPr>
+                <w:rFonts w:asciiTheme="majorHAnsi" w:hAnsiTheme="majorHAnsi" w:cstheme="majorHAnsi"/>
+                <w:b w:val="0"/>
+                <w:bCs w:val="0"/>
+                <w:sz w:val="24"/>
+                <w:szCs w:val="24"/>
+                <w:lang w:val="es-EC"/>
+              </w:rPr>
+              <w:t>presentar un diseño llamativo</w:t>
+            </w:r>
+          </w:p>
+        </w:tc>
+      </w:tr>
+      <w:tr>
+        <w:trPr>
+          <w:cnfStyle w:val="000000100000" w:firstRow="0" w:lastRow="0" w:firstColumn="0" w:lastColumn="0" w:oddVBand="0" w:evenVBand="0" w:oddHBand="1" w:evenHBand="0" w:firstRowFirstColumn="0" w:firstRowLastColumn="0" w:lastRowFirstColumn="0" w:lastRowLastColumn="0"/>
+        </w:trPr>
+        <w:tc>
+          <w:tcPr>
+            <w:cnfStyle w:val="001000000000" w:firstRow="0" w:lastRow="0" w:firstColumn="1" w:lastColumn="0" w:oddVBand="0" w:evenVBand="0" w:oddHBand="0" w:evenHBand="0" w:firstRowFirstColumn="0" w:firstRowLastColumn="0" w:lastRowFirstColumn="0" w:lastRowLastColumn="0"/>
+            <w:tcW w:w="10207" w:type="dxa"/>
+            <w:gridSpan w:val="3"/>
+          </w:tcPr>
+          <w:p>
+            <w:pPr>
+              <w:ind w:left="0" w:firstLine="0"/>
+              <w:rPr>
+                <w:rFonts w:asciiTheme="majorHAnsi" w:hAnsiTheme="majorHAnsi" w:cstheme="majorHAnsi"/>
+                <w:sz w:val="24"/>
+                <w:szCs w:val="24"/>
+                <w:lang w:val="es-EC"/>
+              </w:rPr>
+            </w:pPr>
+            <w:r>
+              <w:rPr>
+                <w:rFonts w:asciiTheme="majorHAnsi" w:hAnsiTheme="majorHAnsi" w:cstheme="majorHAnsi"/>
+                <w:sz w:val="24"/>
+                <w:szCs w:val="24"/>
+                <w:lang w:val="es-EC"/>
+              </w:rPr>
+              <w:t>Tareas</w:t>
+            </w:r>
+            <w:r>
+              <w:rPr>
+                <w:rFonts w:asciiTheme="majorHAnsi" w:hAnsiTheme="majorHAnsi" w:cstheme="majorHAnsi"/>
+                <w:sz w:val="24"/>
+                <w:szCs w:val="24"/>
+                <w:lang w:val="es-EC"/>
+              </w:rPr>
+              <w:t>:</w:t>
+            </w:r>
+          </w:p>
+          <w:p>
+            <w:pPr>
+              <w:pStyle w:val="Prrafodelista"/>
+              <w:numPr>
+                <w:ilvl w:val="0"/>
+                <w:numId w:val="1"/>
+              </w:numPr>
+              <w:rPr>
+                <w:rFonts w:asciiTheme="majorHAnsi" w:hAnsiTheme="majorHAnsi" w:cstheme="majorHAnsi"/>
+                <w:b w:val="0"/>
+                <w:bCs w:val="0"/>
+                <w:sz w:val="24"/>
+                <w:szCs w:val="24"/>
+                <w:lang w:val="es-EC"/>
+              </w:rPr>
+            </w:pPr>
+            <w:r>
+              <w:rPr>
+                <w:rFonts w:asciiTheme="majorHAnsi" w:hAnsiTheme="majorHAnsi" w:cstheme="majorHAnsi"/>
+                <w:b w:val="0"/>
+                <w:bCs w:val="0"/>
+                <w:sz w:val="24"/>
+                <w:szCs w:val="24"/>
+                <w:lang w:val="es-EC"/>
+              </w:rPr>
+              <w:t>Elección de colores y fuentes de las pantallas</w:t>
+            </w:r>
+          </w:p>
+          <w:p>
+            <w:pPr>
+              <w:pStyle w:val="Prrafodelista"/>
+              <w:numPr>
+                <w:ilvl w:val="0"/>
+                <w:numId w:val="1"/>
+              </w:numPr>
+              <w:rPr>
+                <w:rFonts w:asciiTheme="majorHAnsi" w:hAnsiTheme="majorHAnsi" w:cstheme="majorHAnsi"/>
+                <w:b w:val="0"/>
+                <w:bCs w:val="0"/>
+                <w:sz w:val="24"/>
+                <w:szCs w:val="24"/>
+                <w:lang w:val="es-EC"/>
+              </w:rPr>
+            </w:pPr>
+            <w:r>
+              <w:rPr>
+                <w:rFonts w:asciiTheme="majorHAnsi" w:hAnsiTheme="majorHAnsi" w:cstheme="majorHAnsi"/>
+                <w:b w:val="0"/>
+                <w:bCs w:val="0"/>
+                <w:sz w:val="24"/>
+                <w:szCs w:val="24"/>
+                <w:lang w:val="es-EC"/>
+              </w:rPr>
+              <w:t xml:space="preserve">Maquetado </w:t>
+            </w:r>
+            <w:proofErr w:type="spellStart"/>
+            <w:r>
+              <w:rPr>
+                <w:rFonts w:asciiTheme="majorHAnsi" w:hAnsiTheme="majorHAnsi" w:cstheme="majorHAnsi"/>
+                <w:b w:val="0"/>
+                <w:bCs w:val="0"/>
+                <w:sz w:val="24"/>
+                <w:szCs w:val="24"/>
+                <w:lang w:val="es-EC"/>
+              </w:rPr>
+              <w:t>Login</w:t>
+            </w:r>
+            <w:proofErr w:type="spellEnd"/>
+          </w:p>
+          <w:p>
+            <w:pPr>
+              <w:pStyle w:val="Prrafodelista"/>
+              <w:numPr>
+                <w:ilvl w:val="0"/>
+                <w:numId w:val="1"/>
+              </w:numPr>
+              <w:rPr>
+                <w:rFonts w:asciiTheme="majorHAnsi" w:hAnsiTheme="majorHAnsi" w:cstheme="majorHAnsi"/>
+                <w:b w:val="0"/>
+                <w:bCs w:val="0"/>
+                <w:sz w:val="24"/>
+                <w:szCs w:val="24"/>
+                <w:lang w:val="es-EC"/>
+              </w:rPr>
+            </w:pPr>
+            <w:r>
+              <w:rPr>
+                <w:rFonts w:asciiTheme="majorHAnsi" w:hAnsiTheme="majorHAnsi" w:cstheme="majorHAnsi"/>
+                <w:b w:val="0"/>
+                <w:bCs w:val="0"/>
+                <w:sz w:val="24"/>
+                <w:szCs w:val="24"/>
+                <w:lang w:val="es-EC"/>
+              </w:rPr>
+              <w:t>Maquetado usuario pasajero</w:t>
+            </w:r>
+          </w:p>
+          <w:p>
+            <w:pPr>
+              <w:pStyle w:val="Prrafodelista"/>
+              <w:numPr>
+                <w:ilvl w:val="0"/>
+                <w:numId w:val="1"/>
+              </w:numPr>
+              <w:rPr>
+                <w:rFonts w:asciiTheme="majorHAnsi" w:hAnsiTheme="majorHAnsi" w:cstheme="majorHAnsi"/>
+                <w:b w:val="0"/>
+                <w:bCs w:val="0"/>
+                <w:sz w:val="24"/>
+                <w:szCs w:val="24"/>
+                <w:lang w:val="es-EC"/>
+              </w:rPr>
+            </w:pPr>
+            <w:r>
+              <w:rPr>
+                <w:rFonts w:asciiTheme="majorHAnsi" w:hAnsiTheme="majorHAnsi" w:cstheme="majorHAnsi"/>
+                <w:b w:val="0"/>
+                <w:bCs w:val="0"/>
+                <w:sz w:val="24"/>
+                <w:szCs w:val="24"/>
+                <w:lang w:val="es-EC"/>
+              </w:rPr>
+              <w:t>Maquetado usuario administrador</w:t>
+            </w:r>
+          </w:p>
+          <w:p>
+            <w:pPr>
+              <w:pStyle w:val="Prrafodelista"/>
+              <w:numPr>
+                <w:ilvl w:val="0"/>
+                <w:numId w:val="1"/>
+              </w:numPr>
+              <w:rPr>
+                <w:rFonts w:asciiTheme="majorHAnsi" w:hAnsiTheme="majorHAnsi" w:cstheme="majorHAnsi"/>
+                <w:b w:val="0"/>
+                <w:bCs w:val="0"/>
+                <w:sz w:val="24"/>
+                <w:szCs w:val="24"/>
+                <w:lang w:val="es-EC"/>
+              </w:rPr>
+            </w:pPr>
+            <w:r>
+              <w:rPr>
+                <w:rFonts w:asciiTheme="majorHAnsi" w:hAnsiTheme="majorHAnsi" w:cstheme="majorHAnsi"/>
+                <w:b w:val="0"/>
+                <w:bCs w:val="0"/>
+                <w:sz w:val="24"/>
+                <w:szCs w:val="24"/>
+                <w:lang w:val="es-EC"/>
+              </w:rPr>
+              <w:t>Maquetado usuario personal de atención.</w:t>
+            </w:r>
+          </w:p>
+        </w:tc>
+      </w:tr>
+      <w:tr>
+        <w:tc>
+          <w:tcPr>
+            <w:cnfStyle w:val="001000000000" w:firstRow="0" w:lastRow="0" w:firstColumn="1" w:lastColumn="0" w:oddVBand="0" w:evenVBand="0" w:oddHBand="0" w:evenHBand="0" w:firstRowFirstColumn="0" w:firstRowLastColumn="0" w:lastRowFirstColumn="0" w:lastRowLastColumn="0"/>
+            <w:tcW w:w="10207" w:type="dxa"/>
+            <w:gridSpan w:val="3"/>
+          </w:tcPr>
+          <w:p>
+            <w:pPr>
+              <w:ind w:left="0" w:firstLine="0"/>
+              <w:rPr>
+                <w:rFonts w:asciiTheme="majorHAnsi" w:hAnsiTheme="majorHAnsi" w:cstheme="majorHAnsi"/>
+                <w:sz w:val="24"/>
+                <w:szCs w:val="24"/>
+                <w:lang w:val="es-EC"/>
+              </w:rPr>
+            </w:pPr>
+            <w:r>
+              <w:rPr>
+                <w:rFonts w:asciiTheme="majorHAnsi" w:hAnsiTheme="majorHAnsi" w:cstheme="majorHAnsi"/>
+                <w:sz w:val="24"/>
+                <w:szCs w:val="24"/>
+                <w:lang w:val="es-EC"/>
+              </w:rPr>
+              <w:t>Dependencias</w:t>
+            </w:r>
+            <w:r>
+              <w:rPr>
+                <w:rFonts w:asciiTheme="majorHAnsi" w:hAnsiTheme="majorHAnsi" w:cstheme="majorHAnsi"/>
+                <w:sz w:val="24"/>
+                <w:szCs w:val="24"/>
+                <w:lang w:val="es-EC"/>
+              </w:rPr>
+              <w:t>:</w:t>
+            </w:r>
+          </w:p>
+          <w:p>
+            <w:pPr>
+              <w:pStyle w:val="Prrafodelista"/>
+              <w:numPr>
+                <w:ilvl w:val="0"/>
+                <w:numId w:val="1"/>
+              </w:numPr>
+              <w:rPr>
+                <w:rFonts w:asciiTheme="majorHAnsi" w:hAnsiTheme="majorHAnsi" w:cstheme="majorHAnsi"/>
+                <w:b w:val="0"/>
+                <w:bCs w:val="0"/>
+                <w:sz w:val="24"/>
+                <w:szCs w:val="24"/>
+                <w:lang w:val="es-EC"/>
+              </w:rPr>
+            </w:pPr>
+            <w:r>
+              <w:rPr>
+                <w:rFonts w:asciiTheme="majorHAnsi" w:hAnsiTheme="majorHAnsi" w:cstheme="majorHAnsi"/>
+                <w:b w:val="0"/>
+                <w:bCs w:val="0"/>
+                <w:sz w:val="24"/>
+                <w:szCs w:val="24"/>
+                <w:lang w:val="es-EC"/>
+              </w:rPr>
+              <w:t>Lógica de negocio</w:t>
+            </w:r>
+          </w:p>
+          <w:p>
+            <w:pPr>
+              <w:pStyle w:val="Prrafodelista"/>
+              <w:ind w:firstLine="0"/>
+              <w:rPr>
+                <w:rFonts w:asciiTheme="majorHAnsi" w:hAnsiTheme="majorHAnsi" w:cstheme="majorHAnsi"/>
+                <w:b w:val="0"/>
+                <w:bCs w:val="0"/>
+                <w:sz w:val="24"/>
+                <w:szCs w:val="24"/>
+                <w:lang w:val="es-EC"/>
+              </w:rPr>
+            </w:pPr>
+          </w:p>
+        </w:tc>
+      </w:tr>
+      <w:tr>
+        <w:trPr>
+          <w:cnfStyle w:val="000000100000" w:firstRow="0" w:lastRow="0" w:firstColumn="0" w:lastColumn="0" w:oddVBand="0" w:evenVBand="0" w:oddHBand="1" w:evenHBand="0" w:firstRowFirstColumn="0" w:firstRowLastColumn="0" w:lastRowFirstColumn="0" w:lastRowLastColumn="0"/>
+        </w:trPr>
+        <w:tc>
+          <w:tcPr>
+            <w:cnfStyle w:val="001000000000" w:firstRow="0" w:lastRow="0" w:firstColumn="1" w:lastColumn="0" w:oddVBand="0" w:evenVBand="0" w:oddHBand="0" w:evenHBand="0" w:firstRowFirstColumn="0" w:firstRowLastColumn="0" w:lastRowFirstColumn="0" w:lastRowLastColumn="0"/>
+            <w:tcW w:w="4877" w:type="dxa"/>
+            <w:gridSpan w:val="2"/>
+          </w:tcPr>
+          <w:p>
+            <w:pPr>
+              <w:ind w:left="0" w:firstLine="0"/>
+              <w:jc w:val="center"/>
+            </w:pPr>
+            <w:r>
+              <w:rPr>
+                <w:rFonts w:asciiTheme="majorHAnsi" w:hAnsiTheme="majorHAnsi" w:cstheme="majorHAnsi"/>
+                <w:sz w:val="24"/>
+                <w:szCs w:val="24"/>
+                <w:lang w:val="es-EC"/>
+              </w:rPr>
+              <w:t>Estimación de Esfuerzo:</w:t>
+            </w:r>
+            <w:r>
+              <w:rPr>
+                <w:rFonts w:asciiTheme="majorHAnsi" w:hAnsiTheme="majorHAnsi" w:cstheme="majorHAnsi"/>
+                <w:b w:val="0"/>
+                <w:bCs w:val="0"/>
+                <w:sz w:val="24"/>
+                <w:szCs w:val="24"/>
+                <w:lang w:val="es-EC"/>
+              </w:rPr>
+              <w:t xml:space="preserve"> </w:t>
+            </w:r>
+            <w:r>
+              <w:rPr>
+                <w:rFonts w:asciiTheme="majorHAnsi" w:hAnsiTheme="majorHAnsi" w:cstheme="majorHAnsi"/>
+                <w:b w:val="0"/>
+                <w:bCs w:val="0"/>
+                <w:sz w:val="24"/>
+                <w:szCs w:val="24"/>
+                <w:lang w:val="es-EC"/>
+              </w:rPr>
+              <w:t>3</w:t>
+            </w:r>
+            <w:r>
+              <w:rPr>
+                <w:rFonts w:asciiTheme="majorHAnsi" w:hAnsiTheme="majorHAnsi" w:cstheme="majorHAnsi"/>
+                <w:b w:val="0"/>
+                <w:bCs w:val="0"/>
+                <w:sz w:val="24"/>
+                <w:szCs w:val="24"/>
+                <w:lang w:val="es-EC"/>
+              </w:rPr>
+              <w:t>0</w:t>
+            </w:r>
+            <w:r>
+              <w:rPr>
+                <w:rFonts w:asciiTheme="majorHAnsi" w:hAnsiTheme="majorHAnsi" w:cstheme="majorHAnsi"/>
+                <w:b w:val="0"/>
+                <w:bCs w:val="0"/>
+                <w:sz w:val="24"/>
+                <w:szCs w:val="24"/>
+                <w:lang w:val="es-EC"/>
+              </w:rPr>
+              <w:t xml:space="preserve"> horas</w:t>
+            </w:r>
+          </w:p>
+        </w:tc>
+        <w:tc>
+          <w:tcPr>
+            <w:tcW w:w="5330" w:type="dxa"/>
+            <w:shd w:val="clear" w:color="auto" w:fill="auto"/>
+          </w:tcPr>
+          <w:p>
+            <w:pPr>
+              <w:ind w:left="0" w:firstLine="0"/>
+              <w:jc w:val="center"/>
+              <w:cnfStyle w:val="000000100000" w:firstRow="0" w:lastRow="0" w:firstColumn="0" w:lastColumn="0" w:oddVBand="0" w:evenVBand="0" w:oddHBand="1" w:evenHBand="0" w:firstRowFirstColumn="0" w:firstRowLastColumn="0" w:lastRowFirstColumn="0" w:lastRowLastColumn="0"/>
+            </w:pPr>
+            <w:proofErr w:type="spellStart"/>
+            <w:proofErr w:type="gramStart"/>
+            <w:r>
+              <w:rPr>
+                <w:rFonts w:asciiTheme="majorHAnsi" w:hAnsiTheme="majorHAnsi" w:cstheme="majorHAnsi"/>
+                <w:b/>
+                <w:bCs/>
+                <w:sz w:val="24"/>
+                <w:szCs w:val="24"/>
+                <w:lang w:val="es-EC"/>
+              </w:rPr>
+              <w:t>Prioridad:</w:t>
+            </w:r>
+            <w:r>
+              <w:rPr>
+                <w:rFonts w:asciiTheme="majorHAnsi" w:hAnsiTheme="majorHAnsi" w:cstheme="majorHAnsi"/>
+                <w:sz w:val="24"/>
+                <w:szCs w:val="24"/>
+                <w:lang w:val="es-EC"/>
+              </w:rPr>
+              <w:t>Medio</w:t>
+            </w:r>
+            <w:proofErr w:type="spellEnd"/>
+            <w:proofErr w:type="gramEnd"/>
+          </w:p>
+        </w:tc>
+      </w:tr>
+    </w:tbl>
     <w:p>
       <w:pPr>
         <w:ind w:left="0" w:firstLine="0"/>

</xml_diff>